<commit_message>
documentation on dead flies
</commit_message>
<xml_diff>
--- a/README_TOOL_USE.docx
+++ b/README_TOOL_USE.docx
@@ -1152,6 +1152,15 @@
         <w:t>To update the devices, they should not be running (no active tracking) is taking place while you do the update. You will receive an update error if you attempt to update a running device.</w:t>
       </w:r>
     </w:p>
+    <w:p/>
+    <w:p>
+      <w:r>
+        <w:t xml:space="preserve">You may need to refresh the update page </w:t>
+      </w:r>
+      <w:r>
+        <w:t xml:space="preserve">to see the new changes. Depending on the network connectivity and the network card used, the time taken to see the changes on the update page is around 1 to 4 minutes. </w:t>
+      </w:r>
+    </w:p>
     <w:p>
       <w:pPr>
         <w:pStyle w:val="Title"/>
@@ -1170,7 +1179,6 @@
         <w:pStyle w:val="Heading1"/>
       </w:pPr>
       <w:r>
-        <w:lastRenderedPageBreak/>
         <w:t xml:space="preserve">To restart the server: </w:t>
       </w:r>
     </w:p>
@@ -1441,42 +1449,73 @@
     </w:p>
     <w:p>
       <w:pPr>
-        <w:pStyle w:val="Title"/>
-      </w:pPr>
-    </w:p>
-    <w:p>
-      <w:pPr>
-        <w:pStyle w:val="Title"/>
-      </w:pPr>
-    </w:p>
-    <w:p>
-      <w:pPr>
-        <w:pStyle w:val="Title"/>
-      </w:pPr>
-      <w:r>
-        <w:t>Adaptive Stimulus</w:t>
-      </w:r>
-    </w:p>
-    <w:p>
-      <w:pPr>
-        <w:pStyle w:val="Title"/>
-      </w:pPr>
-    </w:p>
-    <w:p>
-      <w:r>
-        <w:t>The following figure describes h</w:t>
-      </w:r>
-      <w:r>
-        <w:t>ow to set the parameters in the adaptive stimulus.</w:t>
-      </w:r>
-    </w:p>
-    <w:p/>
-    <w:p>
-      <w:r>
-        <w:t>The a</w:t>
+        <w:pStyle w:val="Heading1"/>
+      </w:pPr>
+      <w:r>
+        <w:t>Dead flies:</w:t>
+      </w:r>
+    </w:p>
+    <w:p>
+      <w:r>
+        <w:t>If the fly is dead, the stimulator will run trying to wake it up. However, there will be no data of th</w:t>
+      </w:r>
+      <w:r>
+        <w:t>is</w:t>
+      </w:r>
+      <w:r>
+        <w:t xml:space="preserve"> </w:t>
+      </w:r>
+      <w:r>
+        <w:t>interaction of</w:t>
       </w:r>
       <w:bookmarkStart w:id="0" w:name="_GoBack"/>
       <w:bookmarkEnd w:id="0"/>
+      <w:r>
+        <w:t xml:space="preserve"> the </w:t>
+      </w:r>
+      <w:r>
+        <w:t xml:space="preserve">stimulus in the resulting database. </w:t>
+      </w:r>
+      <w:r>
+        <w:t xml:space="preserve">The database keeps the position by tracking the fly. However, if this tracking information is lost (fly is dead), there will be no record of the fly and hence, no record of this stimulus. </w:t>
+      </w:r>
+    </w:p>
+    <w:p>
+      <w:r>
+        <w:t xml:space="preserve">The stimulus is only recorded when the fly is spotted (not dead) </w:t>
+      </w:r>
+    </w:p>
+    <w:p>
+      <w:pPr>
+        <w:pStyle w:val="Title"/>
+      </w:pPr>
+    </w:p>
+    <w:p>
+      <w:pPr>
+        <w:pStyle w:val="Title"/>
+      </w:pPr>
+      <w:r>
+        <w:t>Adaptive Stimulus</w:t>
+      </w:r>
+    </w:p>
+    <w:p>
+      <w:pPr>
+        <w:pStyle w:val="Title"/>
+      </w:pPr>
+    </w:p>
+    <w:p>
+      <w:r>
+        <w:t>The following figure describes h</w:t>
+      </w:r>
+      <w:r>
+        <w:t>ow to set the parameters in the adaptive stimulus.</w:t>
+      </w:r>
+    </w:p>
+    <w:p/>
+    <w:p>
+      <w:r>
+        <w:t>The a</w:t>
+      </w:r>
       <w:r>
         <w:t>ccel</w:t>
       </w:r>
@@ -2872,7 +2911,7 @@
 </file>
 
 <file path=customXml/itemProps1.xml><?xml version="1.0" encoding="utf-8"?>
-<ds:datastoreItem xmlns:ds="http://schemas.openxmlformats.org/officeDocument/2006/customXml" ds:itemID="{78846696-441B-2E43-A13F-ABD52A66A2CA}">
+<ds:datastoreItem xmlns:ds="http://schemas.openxmlformats.org/officeDocument/2006/customXml" ds:itemID="{12F0FA7B-54A4-AE43-B934-F082C245AD47}">
   <ds:schemaRefs>
     <ds:schemaRef ds:uri="http://schemas.openxmlformats.org/officeDocument/2006/bibliography"/>
   </ds:schemaRefs>

</xml_diff>